<commit_message>
Updates as suggested by sir
Lab on 22/08/2017
Minor changes as suggested in document by sir
-Some changes pending.
</commit_message>
<xml_diff>
--- a/Statement of Work.docx
+++ b/Statement of Work.docx
@@ -468,7 +468,7 @@
           </mc:Choice>
           <mc:Fallback>
             <w:pict>
-              <v:line w14:anchorId="57FB407D" id="Straight Connector 3" o:spid="_x0000_s1026" style="position:absolute;z-index:2;visibility:visible;mso-wrap-style:square;mso-wrap-distance-left:9pt;mso-wrap-distance-top:0;mso-wrap-distance-right:8.9pt;mso-wrap-distance-bottom:0;mso-position-horizontal:absolute;mso-position-horizontal-relative:text;mso-position-vertical:absolute;mso-position-vertical-relative:text" from="11.55pt,1.8pt" to="468.4pt,1.95pt" o:gfxdata="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" strokecolor="#7fa8cc" strokeweight=".88mm"/>
+              <v:line w14:anchorId="56FA9FA7" id="Straight Connector 3" o:spid="_x0000_s1026" style="position:absolute;z-index:2;visibility:visible;mso-wrap-style:square;mso-wrap-distance-left:9pt;mso-wrap-distance-top:0;mso-wrap-distance-right:8.9pt;mso-wrap-distance-bottom:0;mso-position-horizontal:absolute;mso-position-horizontal-relative:text;mso-position-vertical:absolute;mso-position-vertical-relative:text" from="11.55pt,1.8pt" to="468.4pt,1.95pt" o:gfxdata="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" strokecolor="#7fa8cc" strokeweight=".88mm"/>
             </w:pict>
           </mc:Fallback>
         </mc:AlternateContent>
@@ -2914,7 +2914,39 @@
           <w:sz w:val="22"/>
           <w:szCs w:val="22"/>
         </w:rPr>
-        <w:t>This is a software that will predict a player’s value depending on his statistics, previous records and other dependable factors. The software’s database will consist of all the top footballers that are playing in the world and will provide a cutting-edge analysis of the player’s condition and value to a team.</w:t>
+        <w:t xml:space="preserve">This is a </w:t>
+      </w:r>
+      <w:r>
+        <w:rPr>
+          <w:rFonts w:asciiTheme="minorHAnsi" w:hAnsiTheme="minorHAnsi" w:cstheme="minorHAnsi"/>
+          <w:sz w:val="22"/>
+          <w:szCs w:val="22"/>
+        </w:rPr>
+        <w:t>system</w:t>
+      </w:r>
+      <w:r>
+        <w:rPr>
+          <w:rFonts w:asciiTheme="minorHAnsi" w:hAnsiTheme="minorHAnsi" w:cstheme="minorHAnsi"/>
+          <w:sz w:val="22"/>
+          <w:szCs w:val="22"/>
+        </w:rPr>
+        <w:t xml:space="preserve"> that will predict a player’s value depending on his statistics, previous records and other dependable factors. The </w:t>
+      </w:r>
+      <w:r>
+        <w:rPr>
+          <w:rFonts w:asciiTheme="minorHAnsi" w:hAnsiTheme="minorHAnsi" w:cstheme="minorHAnsi"/>
+          <w:sz w:val="22"/>
+          <w:szCs w:val="22"/>
+        </w:rPr>
+        <w:t>system’s</w:t>
+      </w:r>
+      <w:r>
+        <w:rPr>
+          <w:rFonts w:asciiTheme="minorHAnsi" w:hAnsiTheme="minorHAnsi" w:cstheme="minorHAnsi"/>
+          <w:sz w:val="22"/>
+          <w:szCs w:val="22"/>
+        </w:rPr>
+        <w:t xml:space="preserve"> database will consist of all the top footballers that are playing in the world and will provide a cutting-edge analysis of the player’s condition and value to a team.</w:t>
       </w:r>
     </w:p>
     <w:p>
@@ -2931,7 +2963,39 @@
           <w:sz w:val="22"/>
           <w:szCs w:val="22"/>
         </w:rPr>
-        <w:t>Football teams around the world are always in search of tools that can bring technology to the game and help them in decision making. A software such as this can be a very useful tool considering the recent state of bewilderment and unrealistic transfer fees in the global football market which lead to unsustainable situations for clubs.</w:t>
+        <w:t xml:space="preserve">Football teams around the world are always in search of tools that can bring technology to the game and help them in decision making. A </w:t>
+      </w:r>
+      <w:r>
+        <w:rPr>
+          <w:rFonts w:asciiTheme="minorHAnsi" w:hAnsiTheme="minorHAnsi" w:cstheme="minorHAnsi"/>
+          <w:sz w:val="22"/>
+          <w:szCs w:val="22"/>
+        </w:rPr>
+        <w:t>system</w:t>
+      </w:r>
+      <w:r>
+        <w:rPr>
+          <w:rFonts w:asciiTheme="minorHAnsi" w:hAnsiTheme="minorHAnsi" w:cstheme="minorHAnsi"/>
+          <w:sz w:val="22"/>
+          <w:szCs w:val="22"/>
+        </w:rPr>
+        <w:t xml:space="preserve"> such as this </w:t>
+      </w:r>
+      <w:r>
+        <w:rPr>
+          <w:rFonts w:asciiTheme="minorHAnsi" w:hAnsiTheme="minorHAnsi" w:cstheme="minorHAnsi"/>
+          <w:sz w:val="22"/>
+          <w:szCs w:val="22"/>
+        </w:rPr>
+        <w:t>will</w:t>
+      </w:r>
+      <w:r>
+        <w:rPr>
+          <w:rFonts w:asciiTheme="minorHAnsi" w:hAnsiTheme="minorHAnsi" w:cstheme="minorHAnsi"/>
+          <w:sz w:val="22"/>
+          <w:szCs w:val="22"/>
+        </w:rPr>
+        <w:t xml:space="preserve"> be a very useful tool considering the recent state of bewilderment and unrealistic transfer fees in the global football market which lead to unsustainable situations for clubs.</w:t>
       </w:r>
     </w:p>
     <w:p>
@@ -3205,7 +3269,7 @@
           <w:iCs/>
           <w:color w:val="000000" w:themeColor="text1"/>
         </w:rPr>
-        <w:t>The organisation needs a third-party contractor to satisfy the requirement first of all to guarantee a fair and unbiased approach. This is a software tool which means that it does not lie in the organisation’s domain i.e. Sports and entertainment.</w:t>
+        <w:t>The organisation needs a third-party contractor to satisfy the requirement first of all to guarantee a fair and unbiased approach. This is a tool which means that it does not lie in the organisation’s domain i.e. Sports and entertainment.</w:t>
       </w:r>
     </w:p>
     <w:p>
@@ -3373,6 +3437,7 @@
     </w:p>
     <w:p>
       <w:pPr>
+        <w:pStyle w:val="ListParagraph"/>
         <w:numPr>
           <w:ilvl w:val="1"/>
           <w:numId w:val="1"/>
@@ -3389,7 +3454,23 @@
           <w:bCs/>
           <w:color w:val="000000" w:themeColor="text1"/>
         </w:rPr>
-        <w:t>As a part of this proposal, we hope to achieve development of a software that predicts fair player value given his attributes and other data, so as to help make proper decisions for the club.</w:t>
+        <w:t xml:space="preserve">As a part of this proposal, we hope to achieve development of a </w:t>
+      </w:r>
+      <w:r>
+        <w:rPr>
+          <w:rFonts w:ascii="Calibri" w:hAnsi="Calibri" w:cstheme="minorHAnsi"/>
+          <w:bCs/>
+          <w:color w:val="000000" w:themeColor="text1"/>
+        </w:rPr>
+        <w:t>system</w:t>
+      </w:r>
+      <w:r>
+        <w:rPr>
+          <w:rFonts w:ascii="Calibri" w:hAnsi="Calibri" w:cstheme="minorHAnsi"/>
+          <w:bCs/>
+          <w:color w:val="000000" w:themeColor="text1"/>
+        </w:rPr>
+        <w:t xml:space="preserve"> that predicts fair player value given his attributes and other data, so as to help make proper decisions for the club.</w:t>
       </w:r>
     </w:p>
     <w:p>
@@ -3410,7 +3491,23 @@
           <w:bCs/>
           <w:color w:val="000000" w:themeColor="text1"/>
         </w:rPr>
-        <w:t>In the process of building this software, no external contractors will be involved.</w:t>
+        <w:t xml:space="preserve">In the process of building this </w:t>
+      </w:r>
+      <w:r>
+        <w:rPr>
+          <w:rFonts w:ascii="Calibri" w:hAnsi="Calibri" w:cstheme="minorHAnsi"/>
+          <w:bCs/>
+          <w:color w:val="000000" w:themeColor="text1"/>
+        </w:rPr>
+        <w:t>system</w:t>
+      </w:r>
+      <w:r>
+        <w:rPr>
+          <w:rFonts w:ascii="Calibri" w:hAnsi="Calibri" w:cstheme="minorHAnsi"/>
+          <w:bCs/>
+          <w:color w:val="000000" w:themeColor="text1"/>
+        </w:rPr>
+        <w:t>, no external contractors will be involved.</w:t>
       </w:r>
     </w:p>
     <w:p>
@@ -3682,6 +3779,11 @@
     <w:p>
       <w:pPr>
         <w:jc w:val="both"/>
+        <w:rPr>
+          <w:rFonts w:asciiTheme="minorHAnsi" w:hAnsiTheme="minorHAnsi" w:cstheme="minorHAnsi"/>
+          <w:bCs/>
+          <w:color w:val="000000"/>
+        </w:rPr>
       </w:pPr>
       <w:r>
         <w:rPr>
@@ -3738,6 +3840,42 @@
           <w:color w:val="000000"/>
         </w:rPr>
         <w:t xml:space="preserve"> several variables, when the focus is on the relationship between a dependent variable and one or more independent variables (or 'predictors'). More specifically, regression analysis helps one understand how the typical value of the dependent variable (or 'criterion variable') changes when any one of the independent variables is varied, while the other independent variables are held fixed. Most commonly, regression analysis estimates the conditional expectation of the dependent variable given the independent variables – that is, the average value of the dependent variable when the independent variables are fixed. </w:t>
+      </w:r>
+    </w:p>
+    <w:p>
+      <w:pPr>
+        <w:jc w:val="both"/>
+        <w:rPr>
+          <w:rFonts w:asciiTheme="minorHAnsi" w:hAnsiTheme="minorHAnsi" w:cstheme="minorHAnsi"/>
+          <w:b/>
+          <w:color w:val="000000"/>
+        </w:rPr>
+      </w:pPr>
+      <w:r>
+        <w:rPr>
+          <w:rFonts w:asciiTheme="minorHAnsi" w:hAnsiTheme="minorHAnsi" w:cstheme="minorHAnsi"/>
+          <w:b/>
+          <w:color w:val="000000"/>
+        </w:rPr>
+        <w:lastRenderedPageBreak/>
+        <w:t>Documents</w:t>
+      </w:r>
+    </w:p>
+    <w:p>
+      <w:pPr>
+        <w:jc w:val="both"/>
+        <w:rPr>
+          <w:b/>
+          <w:color w:val="FF0000"/>
+        </w:rPr>
+      </w:pPr>
+      <w:r>
+        <w:rPr>
+          <w:rFonts w:asciiTheme="minorHAnsi" w:hAnsiTheme="minorHAnsi" w:cstheme="minorHAnsi"/>
+          <w:b/>
+          <w:color w:val="FF0000"/>
+        </w:rPr>
+        <w:t>###########INSERT#################</w:t>
       </w:r>
     </w:p>
     <w:p>
@@ -3813,7 +3951,23 @@
           <w:bCs/>
           <w:iCs/>
         </w:rPr>
-        <w:t>The Software requires the following Business and Technical Environment to successfully commence in the stipulated time and resources.</w:t>
+        <w:t xml:space="preserve">The </w:t>
+      </w:r>
+      <w:r>
+        <w:rPr>
+          <w:rFonts w:asciiTheme="minorHAnsi" w:hAnsiTheme="minorHAnsi" w:cstheme="minorHAnsi"/>
+          <w:bCs/>
+          <w:iCs/>
+        </w:rPr>
+        <w:t>System</w:t>
+      </w:r>
+      <w:r>
+        <w:rPr>
+          <w:rFonts w:asciiTheme="minorHAnsi" w:hAnsiTheme="minorHAnsi" w:cstheme="minorHAnsi"/>
+          <w:bCs/>
+          <w:iCs/>
+        </w:rPr>
+        <w:t xml:space="preserve"> requires the following Business and Technical Environment to successfully commence in the stipulated time and resources.</w:t>
       </w:r>
     </w:p>
     <w:p>
@@ -3890,6 +4044,198 @@
     </w:p>
     <w:p>
       <w:pPr>
+        <w:pStyle w:val="ListParagraph"/>
+        <w:numPr>
+          <w:ilvl w:val="0"/>
+          <w:numId w:val="11"/>
+        </w:numPr>
+        <w:tabs>
+          <w:tab w:val="clear" w:pos="360"/>
+        </w:tabs>
+        <w:autoSpaceDE w:val="0"/>
+        <w:autoSpaceDN w:val="0"/>
+        <w:adjustRightInd w:val="0"/>
+        <w:jc w:val="both"/>
+        <w:rPr>
+          <w:rFonts w:asciiTheme="minorHAnsi" w:hAnsiTheme="minorHAnsi" w:cstheme="minorHAnsi"/>
+          <w:bCs/>
+          <w:iCs/>
+        </w:rPr>
+      </w:pPr>
+      <w:r>
+        <w:rPr>
+          <w:rFonts w:asciiTheme="minorHAnsi" w:hAnsiTheme="minorHAnsi" w:cstheme="minorHAnsi"/>
+          <w:bCs/>
+          <w:iCs/>
+        </w:rPr>
+        <w:t>This time will be utilised to work on completing the project documentation</w:t>
+      </w:r>
+      <w:r>
+        <w:rPr>
+          <w:rFonts w:asciiTheme="minorHAnsi" w:hAnsiTheme="minorHAnsi" w:cstheme="minorHAnsi"/>
+          <w:bCs/>
+          <w:iCs/>
+        </w:rPr>
+        <w:t xml:space="preserve"> which will take up a major role in the initial weeks of the project.</w:t>
+      </w:r>
+    </w:p>
+    <w:p>
+      <w:pPr>
+        <w:pStyle w:val="ListParagraph"/>
+        <w:numPr>
+          <w:ilvl w:val="0"/>
+          <w:numId w:val="11"/>
+        </w:numPr>
+        <w:tabs>
+          <w:tab w:val="clear" w:pos="360"/>
+        </w:tabs>
+        <w:autoSpaceDE w:val="0"/>
+        <w:autoSpaceDN w:val="0"/>
+        <w:adjustRightInd w:val="0"/>
+        <w:jc w:val="both"/>
+        <w:rPr>
+          <w:rFonts w:asciiTheme="minorHAnsi" w:hAnsiTheme="minorHAnsi" w:cstheme="minorHAnsi"/>
+          <w:bCs/>
+          <w:iCs/>
+        </w:rPr>
+      </w:pPr>
+      <w:r>
+        <w:rPr>
+          <w:rFonts w:asciiTheme="minorHAnsi" w:hAnsiTheme="minorHAnsi" w:cstheme="minorHAnsi"/>
+          <w:bCs/>
+          <w:iCs/>
+        </w:rPr>
+        <w:t>Later weeks will have more time invested in project planning and implementation with the documents having a lighter format.</w:t>
+      </w:r>
+    </w:p>
+    <w:p>
+      <w:pPr>
+        <w:pStyle w:val="ListParagraph"/>
+        <w:numPr>
+          <w:ilvl w:val="0"/>
+          <w:numId w:val="11"/>
+        </w:numPr>
+        <w:tabs>
+          <w:tab w:val="clear" w:pos="360"/>
+        </w:tabs>
+        <w:autoSpaceDE w:val="0"/>
+        <w:autoSpaceDN w:val="0"/>
+        <w:adjustRightInd w:val="0"/>
+        <w:jc w:val="both"/>
+        <w:rPr>
+          <w:rFonts w:asciiTheme="minorHAnsi" w:hAnsiTheme="minorHAnsi" w:cstheme="minorHAnsi"/>
+          <w:bCs/>
+          <w:iCs/>
+        </w:rPr>
+      </w:pPr>
+      <w:r>
+        <w:rPr>
+          <w:rFonts w:asciiTheme="minorHAnsi" w:hAnsiTheme="minorHAnsi" w:cstheme="minorHAnsi"/>
+          <w:bCs/>
+          <w:iCs/>
+        </w:rPr>
+        <w:t>Documentation – 40%</w:t>
+      </w:r>
+    </w:p>
+    <w:p>
+      <w:pPr>
+        <w:pStyle w:val="ListParagraph"/>
+        <w:tabs>
+          <w:tab w:val="clear" w:pos="360"/>
+        </w:tabs>
+        <w:autoSpaceDE w:val="0"/>
+        <w:autoSpaceDN w:val="0"/>
+        <w:adjustRightInd w:val="0"/>
+        <w:ind w:left="2160"/>
+        <w:jc w:val="both"/>
+        <w:rPr>
+          <w:rFonts w:asciiTheme="minorHAnsi" w:hAnsiTheme="minorHAnsi" w:cstheme="minorHAnsi"/>
+          <w:bCs/>
+          <w:iCs/>
+        </w:rPr>
+      </w:pPr>
+      <w:r>
+        <w:rPr>
+          <w:rFonts w:asciiTheme="minorHAnsi" w:hAnsiTheme="minorHAnsi" w:cstheme="minorHAnsi"/>
+          <w:bCs/>
+          <w:iCs/>
+        </w:rPr>
+        <w:t>Planning – 20%</w:t>
+      </w:r>
+    </w:p>
+    <w:p>
+      <w:pPr>
+        <w:pStyle w:val="ListParagraph"/>
+        <w:tabs>
+          <w:tab w:val="clear" w:pos="360"/>
+        </w:tabs>
+        <w:autoSpaceDE w:val="0"/>
+        <w:autoSpaceDN w:val="0"/>
+        <w:adjustRightInd w:val="0"/>
+        <w:ind w:left="2160"/>
+        <w:jc w:val="both"/>
+        <w:rPr>
+          <w:rFonts w:asciiTheme="minorHAnsi" w:hAnsiTheme="minorHAnsi" w:cstheme="minorHAnsi"/>
+          <w:bCs/>
+          <w:iCs/>
+        </w:rPr>
+      </w:pPr>
+      <w:r>
+        <w:rPr>
+          <w:rFonts w:asciiTheme="minorHAnsi" w:hAnsiTheme="minorHAnsi" w:cstheme="minorHAnsi"/>
+          <w:bCs/>
+          <w:iCs/>
+        </w:rPr>
+        <w:t>Execution – 30%</w:t>
+      </w:r>
+    </w:p>
+    <w:p>
+      <w:pPr>
+        <w:pStyle w:val="ListParagraph"/>
+        <w:tabs>
+          <w:tab w:val="clear" w:pos="360"/>
+        </w:tabs>
+        <w:autoSpaceDE w:val="0"/>
+        <w:autoSpaceDN w:val="0"/>
+        <w:adjustRightInd w:val="0"/>
+        <w:ind w:left="2160"/>
+        <w:jc w:val="both"/>
+        <w:rPr>
+          <w:rFonts w:asciiTheme="minorHAnsi" w:hAnsiTheme="minorHAnsi" w:cstheme="minorHAnsi"/>
+          <w:bCs/>
+          <w:iCs/>
+        </w:rPr>
+      </w:pPr>
+      <w:r>
+        <w:rPr>
+          <w:rFonts w:asciiTheme="minorHAnsi" w:hAnsiTheme="minorHAnsi" w:cstheme="minorHAnsi"/>
+          <w:bCs/>
+          <w:iCs/>
+        </w:rPr>
+        <w:t>Testing &amp; Debugging – 10%</w:t>
+      </w:r>
+    </w:p>
+    <w:p>
+      <w:pPr>
+        <w:pStyle w:val="ListParagraph"/>
+        <w:tabs>
+          <w:tab w:val="clear" w:pos="360"/>
+        </w:tabs>
+        <w:autoSpaceDE w:val="0"/>
+        <w:autoSpaceDN w:val="0"/>
+        <w:adjustRightInd w:val="0"/>
+        <w:ind w:left="1440"/>
+        <w:jc w:val="both"/>
+        <w:rPr>
+          <w:rFonts w:asciiTheme="minorHAnsi" w:hAnsiTheme="minorHAnsi" w:cstheme="minorHAnsi"/>
+          <w:bCs/>
+          <w:i/>
+          <w:color w:val="0000FF"/>
+        </w:rPr>
+      </w:pPr>
+    </w:p>
+    <w:p>
+      <w:pPr>
         <w:numPr>
           <w:ilvl w:val="2"/>
           <w:numId w:val="6"/>
@@ -3990,7 +4336,23 @@
           <w:bCs/>
           <w:iCs/>
         </w:rPr>
-        <w:t>Internet connection will be required for the smooth functioning of the application. (in case of web application)</w:t>
+        <w:t xml:space="preserve">Internet connection will be required for the smooth functioning of the application. (in case of web </w:t>
+      </w:r>
+      <w:r>
+        <w:rPr>
+          <w:rFonts w:asciiTheme="minorHAnsi" w:hAnsiTheme="minorHAnsi" w:cstheme="minorHAnsi"/>
+          <w:bCs/>
+          <w:iCs/>
+        </w:rPr>
+        <w:t>system</w:t>
+      </w:r>
+      <w:r>
+        <w:rPr>
+          <w:rFonts w:asciiTheme="minorHAnsi" w:hAnsiTheme="minorHAnsi" w:cstheme="minorHAnsi"/>
+          <w:bCs/>
+          <w:iCs/>
+        </w:rPr>
+        <w:t>)</w:t>
       </w:r>
     </w:p>
     <w:p>
@@ -4019,7 +4381,84 @@
           <w:bCs/>
           <w:iCs/>
         </w:rPr>
-        <w:t xml:space="preserve">Decent processing speed i.e. RAM greater than 4GB (in case of computer application) </w:t>
+        <w:t xml:space="preserve">Decent processing </w:t>
+      </w:r>
+      <w:r>
+        <w:rPr>
+          <w:rFonts w:asciiTheme="minorHAnsi" w:hAnsiTheme="minorHAnsi" w:cstheme="minorHAnsi"/>
+          <w:bCs/>
+          <w:iCs/>
+        </w:rPr>
+        <w:t>speed,</w:t>
+      </w:r>
+      <w:r>
+        <w:rPr>
+          <w:rFonts w:asciiTheme="minorHAnsi" w:hAnsiTheme="minorHAnsi" w:cstheme="minorHAnsi"/>
+          <w:bCs/>
+          <w:iCs/>
+        </w:rPr>
+        <w:t xml:space="preserve"> RAM greater than 4</w:t>
+      </w:r>
+      <w:r>
+        <w:rPr>
+          <w:rFonts w:asciiTheme="minorHAnsi" w:hAnsiTheme="minorHAnsi" w:cstheme="minorHAnsi"/>
+          <w:bCs/>
+          <w:iCs/>
+        </w:rPr>
+        <w:t>GB (</w:t>
+      </w:r>
+      <w:r>
+        <w:rPr>
+          <w:rFonts w:asciiTheme="minorHAnsi" w:hAnsiTheme="minorHAnsi" w:cstheme="minorHAnsi"/>
+          <w:bCs/>
+          <w:iCs/>
+        </w:rPr>
+        <w:t>Minimum Requirement</w:t>
+      </w:r>
+      <w:r>
+        <w:rPr>
+          <w:rFonts w:asciiTheme="minorHAnsi" w:hAnsiTheme="minorHAnsi" w:cstheme="minorHAnsi"/>
+          <w:bCs/>
+          <w:iCs/>
+        </w:rPr>
+        <w:t>)</w:t>
+      </w:r>
+    </w:p>
+    <w:p>
+      <w:pPr>
+        <w:numPr>
+          <w:ilvl w:val="2"/>
+          <w:numId w:val="6"/>
+        </w:numPr>
+        <w:tabs>
+          <w:tab w:val="clear" w:pos="360"/>
+        </w:tabs>
+        <w:autoSpaceDE w:val="0"/>
+        <w:autoSpaceDN w:val="0"/>
+        <w:adjustRightInd w:val="0"/>
+        <w:jc w:val="both"/>
+        <w:rPr>
+          <w:rFonts w:asciiTheme="minorHAnsi" w:hAnsiTheme="minorHAnsi" w:cstheme="minorHAnsi"/>
+          <w:bCs/>
+          <w:i/>
+          <w:color w:val="0000FF"/>
+        </w:rPr>
+      </w:pPr>
+      <w:r>
+        <w:rPr>
+          <w:rFonts w:asciiTheme="minorHAnsi" w:hAnsiTheme="minorHAnsi" w:cstheme="minorHAnsi"/>
+          <w:bCs/>
+          <w:iCs/>
+        </w:rPr>
+        <w:t xml:space="preserve">Valid License of open source libraries </w:t>
+      </w:r>
+      <w:r>
+        <w:rPr>
+          <w:rFonts w:asciiTheme="minorHAnsi" w:hAnsiTheme="minorHAnsi" w:cstheme="minorHAnsi"/>
+          <w:bCs/>
+          <w:iCs/>
+        </w:rPr>
+        <w:t xml:space="preserve"> </w:t>
       </w:r>
     </w:p>
     <w:p>
@@ -4116,7 +4555,23 @@
           <w:bCs/>
           <w:color w:val="000000"/>
         </w:rPr>
-        <w:t xml:space="preserve">The work that is to be done under ‘Player Value Analyser’ involves multiple steps: </w:t>
+        <w:t xml:space="preserve">The work that is to be done under </w:t>
+      </w:r>
+      <w:r>
+        <w:rPr>
+          <w:rFonts w:asciiTheme="minorHAnsi" w:hAnsiTheme="minorHAnsi" w:cstheme="minorHAnsi"/>
+          <w:b/>
+          <w:color w:val="000000"/>
+        </w:rPr>
+        <w:t>‘Player Value Analyser’</w:t>
+      </w:r>
+      <w:r>
+        <w:rPr>
+          <w:rFonts w:asciiTheme="minorHAnsi" w:hAnsiTheme="minorHAnsi" w:cstheme="minorHAnsi"/>
+          <w:bCs/>
+          <w:color w:val="000000"/>
+        </w:rPr>
+        <w:t xml:space="preserve"> involves multiple steps: </w:t>
       </w:r>
     </w:p>
     <w:p>
@@ -4244,32 +4699,65 @@
           <w:bCs/>
           <w:color w:val="000000"/>
         </w:rPr>
-        <w:t>Developing a web-based/application front-end so as to ease the usage.</w:t>
-      </w:r>
-    </w:p>
-    <w:p>
-      <w:pPr>
-        <w:jc w:val="both"/>
-        <w:rPr>
-          <w:rFonts w:asciiTheme="minorHAnsi" w:hAnsiTheme="minorHAnsi" w:cstheme="minorHAnsi"/>
-          <w:bCs/>
-        </w:rPr>
-      </w:pPr>
-    </w:p>
-    <w:p>
-      <w:pPr>
-        <w:jc w:val="both"/>
-        <w:rPr>
-          <w:color w:val="000000"/>
-        </w:rPr>
-      </w:pPr>
-      <w:r>
-        <w:rPr>
-          <w:rFonts w:asciiTheme="minorHAnsi" w:hAnsiTheme="minorHAnsi" w:cstheme="minorHAnsi"/>
-          <w:bCs/>
-          <w:color w:val="000000"/>
-        </w:rPr>
-        <w:t xml:space="preserve">‘Player Value Analyser’ will be made to only provide fair value of the player considering the player’s performance. It will provide a good estimate of the talent the player will bring to the club in terms of money. It will not consider any personal relations of the player with the clubs and also will not consider other abstract notions about the player and internal club issues. As such, the analyser can’t be expected to predict the exact transfer value for a </w:t>
+        <w:t xml:space="preserve">Developing </w:t>
+      </w:r>
+      <w:r>
+        <w:rPr>
+          <w:rFonts w:asciiTheme="minorHAnsi" w:hAnsiTheme="minorHAnsi" w:cstheme="minorHAnsi"/>
+          <w:bCs/>
+          <w:color w:val="000000"/>
+        </w:rPr>
+        <w:t>a web-based</w:t>
+      </w:r>
+      <w:r>
+        <w:rPr>
+          <w:rFonts w:asciiTheme="minorHAnsi" w:hAnsiTheme="minorHAnsi" w:cstheme="minorHAnsi"/>
+          <w:bCs/>
+          <w:color w:val="000000"/>
+        </w:rPr>
+        <w:t xml:space="preserve"> front-end so as to ease the usage.</w:t>
+      </w:r>
+    </w:p>
+    <w:p>
+      <w:pPr>
+        <w:jc w:val="both"/>
+        <w:rPr>
+          <w:rFonts w:asciiTheme="minorHAnsi" w:hAnsiTheme="minorHAnsi" w:cstheme="minorHAnsi"/>
+          <w:bCs/>
+        </w:rPr>
+      </w:pPr>
+    </w:p>
+    <w:p>
+      <w:pPr>
+        <w:jc w:val="both"/>
+        <w:rPr>
+          <w:color w:val="000000"/>
+        </w:rPr>
+      </w:pPr>
+      <w:r>
+        <w:rPr>
+          <w:rFonts w:asciiTheme="minorHAnsi" w:hAnsiTheme="minorHAnsi" w:cstheme="minorHAnsi"/>
+          <w:b/>
+          <w:color w:val="000000"/>
+        </w:rPr>
+        <w:t>‘Player Value Analyser’</w:t>
+      </w:r>
+      <w:r>
+        <w:rPr>
+          <w:rFonts w:asciiTheme="minorHAnsi" w:hAnsiTheme="minorHAnsi" w:cstheme="minorHAnsi"/>
+          <w:bCs/>
+          <w:color w:val="000000"/>
+        </w:rPr>
+        <w:t xml:space="preserve"> will be made to only provide fair value of the player considering the player’s performance. It will provide a good estimate of the talent the player will bring to the club in terms of money. It will not consider any personal relations of the player with the clubs and also will not consider other abstract notions about the player and internal club issues. As such, the </w:t>
+      </w:r>
+      <w:r>
+        <w:rPr>
+          <w:rFonts w:asciiTheme="minorHAnsi" w:hAnsiTheme="minorHAnsi" w:cstheme="minorHAnsi"/>
+          <w:bCs/>
+          <w:color w:val="000000"/>
+        </w:rPr>
+        <w:lastRenderedPageBreak/>
+        <w:t xml:space="preserve">analyser can’t be expected to predict the exact transfer value for a </w:t>
       </w:r>
       <w:r>
         <w:rPr>
@@ -4399,8 +4887,17 @@
           <w:color w:val="000000"/>
         </w:rPr>
       </w:pPr>
-      <w:bookmarkStart w:id="6" w:name="_GoBack"/>
-      <w:bookmarkEnd w:id="6"/>
+    </w:p>
+    <w:p>
+      <w:pPr>
+        <w:jc w:val="both"/>
+        <w:rPr>
+          <w:rFonts w:asciiTheme="minorHAnsi" w:hAnsiTheme="minorHAnsi" w:cstheme="minorHAnsi"/>
+          <w:b/>
+          <w:bCs/>
+          <w:color w:val="000000"/>
+        </w:rPr>
+      </w:pPr>
     </w:p>
     <w:p>
       <w:pPr>
@@ -4417,8 +4914,8 @@
           <w:szCs w:val="28"/>
         </w:rPr>
       </w:pPr>
-      <w:bookmarkStart w:id="7" w:name="_Toc211657719"/>
-      <w:bookmarkEnd w:id="7"/>
+      <w:bookmarkStart w:id="6" w:name="_Toc211657719"/>
+      <w:bookmarkEnd w:id="6"/>
       <w:r>
         <w:rPr>
           <w:rFonts w:asciiTheme="minorHAnsi" w:hAnsiTheme="minorHAnsi" w:cstheme="minorHAnsi"/>
@@ -4426,7 +4923,6 @@
           <w:sz w:val="28"/>
           <w:szCs w:val="28"/>
         </w:rPr>
-        <w:lastRenderedPageBreak/>
         <w:t>DELIVERABLES</w:t>
       </w:r>
     </w:p>
@@ -4654,6 +5150,7 @@
       <w:tr>
         <w:trPr>
           <w:cnfStyle w:val="000000100000" w:firstRow="0" w:lastRow="0" w:firstColumn="0" w:lastColumn="0" w:oddVBand="0" w:evenVBand="0" w:oddHBand="1" w:evenHBand="0" w:firstRowFirstColumn="0" w:firstRowLastColumn="0" w:lastRowFirstColumn="0" w:lastRowLastColumn="0"/>
+          <w:trHeight w:val="528"/>
         </w:trPr>
         <w:tc>
           <w:tcPr>
@@ -4717,28 +5214,7 @@
                 <w:iCs/>
                 <w:color w:val="262626" w:themeColor="text1" w:themeTint="D9"/>
               </w:rPr>
-              <w:t xml:space="preserve">Planning and Project outlining </w:t>
-            </w:r>
-          </w:p>
-          <w:p>
-            <w:pPr>
-              <w:jc w:val="center"/>
-              <w:cnfStyle w:val="000000100000" w:firstRow="0" w:lastRow="0" w:firstColumn="0" w:lastColumn="0" w:oddVBand="0" w:evenVBand="0" w:oddHBand="1" w:evenHBand="0" w:firstRowFirstColumn="0" w:firstRowLastColumn="0" w:lastRowFirstColumn="0" w:lastRowLastColumn="0"/>
-              <w:rPr>
-                <w:rFonts w:asciiTheme="minorHAnsi" w:hAnsiTheme="minorHAnsi" w:cstheme="minorHAnsi"/>
-                <w:bCs/>
-                <w:iCs/>
-                <w:color w:val="262626" w:themeColor="text1" w:themeTint="D9"/>
-              </w:rPr>
-            </w:pPr>
-            <w:r>
-              <w:rPr>
-                <w:rFonts w:asciiTheme="minorHAnsi" w:hAnsiTheme="minorHAnsi" w:cstheme="minorHAnsi"/>
-                <w:bCs/>
-                <w:iCs/>
-                <w:color w:val="262626" w:themeColor="text1" w:themeTint="D9"/>
-              </w:rPr>
-              <w:t>Data gathering</w:t>
+              <w:t xml:space="preserve">Preparing SOW, Feature Set and SRS Document </w:t>
             </w:r>
           </w:p>
         </w:tc>
@@ -4839,8 +5315,10 @@
                 <w:iCs/>
                 <w:color w:val="262626" w:themeColor="text1" w:themeTint="D9"/>
               </w:rPr>
-              <w:t>Data Analysis</w:t>
+              <w:t>Feasibility Study</w:t>
             </w:r>
+            <w:bookmarkStart w:id="7" w:name="_GoBack"/>
+            <w:bookmarkEnd w:id="7"/>
           </w:p>
         </w:tc>
         <w:tc>
@@ -5433,6 +5911,7 @@
           <w:bCs/>
           <w:color w:val="262626" w:themeColor="text1" w:themeTint="D9"/>
         </w:rPr>
+        <w:lastRenderedPageBreak/>
         <w:t xml:space="preserve">Python provides standard open source libraries that implement the statistical methods needed, and given the optimised versions that are available, it would be more useful to use them rather than </w:t>
       </w:r>
       <w:r>
@@ -5550,7 +6029,7 @@
           <w:rPr>
             <w:noProof/>
           </w:rPr>
-          <w:t>6</w:t>
+          <w:t>7</w:t>
         </w:r>
         <w:r>
           <w:fldChar w:fldCharType="end"/>
@@ -5635,6 +6114,184 @@
 <file path=word/numbering.xml><?xml version="1.0" encoding="utf-8"?>
 <w:numbering xmlns:wpc="http://schemas.microsoft.com/office/word/2010/wordprocessingCanvas" xmlns:cx="http://schemas.microsoft.com/office/drawing/2014/chartex" xmlns:cx1="http://schemas.microsoft.com/office/drawing/2015/9/8/chartex" xmlns:cx2="http://schemas.microsoft.com/office/drawing/2015/10/21/chartex" xmlns:cx3="http://schemas.microsoft.com/office/drawing/2016/5/9/chartex" xmlns:cx4="http://schemas.microsoft.com/office/drawing/2016/5/10/chartex" xmlns:cx5="http://schemas.microsoft.com/office/drawing/2016/5/11/chartex" xmlns:cx6="http://schemas.microsoft.com/office/drawing/2016/5/12/chartex" xmlns:cx7="http://schemas.microsoft.com/office/drawing/2016/5/13/chartex" xmlns:cx8="http://schemas.microsoft.com/office/drawing/2016/5/14/chartex" xmlns:mc="http://schemas.openxmlformats.org/markup-compatibility/2006" xmlns:aink="http://schemas.microsoft.com/office/drawing/2016/ink" xmlns:am3d="http://schemas.microsoft.com/office/drawing/2017/model3d" xmlns:o="urn:schemas-microsoft-com:office:office" xmlns:r="http://schemas.openxmlformats.org/officeDocument/2006/relationships" xmlns:m="http://schemas.openxmlformats.org/officeDocument/2006/math" xmlns:v="urn:schemas-microsoft-com:vml" xmlns:wp14="http://schemas.microsoft.com/office/word/2010/wordprocessingDrawing" xmlns:wp="http://schemas.openxmlformats.org/drawingml/2006/wordprocessingDrawing" xmlns:w10="urn:schemas-microsoft-com:office:word" xmlns:w="http://schemas.openxmlformats.org/wordprocessingml/2006/main" xmlns:w14="http://schemas.microsoft.com/office/word/2010/wordml" xmlns:w15="http://schemas.microsoft.com/office/word/2012/wordml" xmlns:w16cid="http://schemas.microsoft.com/office/word/2016/wordml/cid" xmlns:w16se="http://schemas.microsoft.com/office/word/2015/wordml/symex" xmlns:wpg="http://schemas.microsoft.com/office/word/2010/wordprocessingGroup" xmlns:wpi="http://schemas.microsoft.com/office/word/2010/wordprocessingInk" xmlns:wne="http://schemas.microsoft.com/office/word/2006/wordml" xmlns:wps="http://schemas.microsoft.com/office/word/2010/wordprocessingShape" mc:Ignorable="w14 w15 w16se w16cid wp14">
   <w:abstractNum w:abstractNumId="0" w15:restartNumberingAfterBreak="0">
+    <w:nsid w:val="06192BE0"/>
+    <w:multiLevelType w:val="hybridMultilevel"/>
+    <w:tmpl w:val="F13E6B64"/>
+    <w:lvl w:ilvl="0" w:tplc="40090001">
+      <w:start w:val="1"/>
+      <w:numFmt w:val="bullet"/>
+      <w:lvlText w:val=""/>
+      <w:lvlJc w:val="left"/>
+      <w:pPr>
+        <w:ind w:left="2160" w:hanging="720"/>
+      </w:pPr>
+      <w:rPr>
+        <w:rFonts w:ascii="Symbol" w:hAnsi="Symbol" w:hint="default"/>
+      </w:rPr>
+    </w:lvl>
+    <w:lvl w:ilvl="1" w:tplc="40090019" w:tentative="1">
+      <w:start w:val="1"/>
+      <w:numFmt w:val="lowerLetter"/>
+      <w:lvlText w:val="%2."/>
+      <w:lvlJc w:val="left"/>
+      <w:pPr>
+        <w:ind w:left="2520" w:hanging="360"/>
+      </w:pPr>
+    </w:lvl>
+    <w:lvl w:ilvl="2" w:tplc="4009001B" w:tentative="1">
+      <w:start w:val="1"/>
+      <w:numFmt w:val="lowerRoman"/>
+      <w:lvlText w:val="%3."/>
+      <w:lvlJc w:val="right"/>
+      <w:pPr>
+        <w:ind w:left="3240" w:hanging="180"/>
+      </w:pPr>
+    </w:lvl>
+    <w:lvl w:ilvl="3" w:tplc="4009000F" w:tentative="1">
+      <w:start w:val="1"/>
+      <w:numFmt w:val="decimal"/>
+      <w:lvlText w:val="%4."/>
+      <w:lvlJc w:val="left"/>
+      <w:pPr>
+        <w:ind w:left="3960" w:hanging="360"/>
+      </w:pPr>
+    </w:lvl>
+    <w:lvl w:ilvl="4" w:tplc="40090019" w:tentative="1">
+      <w:start w:val="1"/>
+      <w:numFmt w:val="lowerLetter"/>
+      <w:lvlText w:val="%5."/>
+      <w:lvlJc w:val="left"/>
+      <w:pPr>
+        <w:ind w:left="4680" w:hanging="360"/>
+      </w:pPr>
+    </w:lvl>
+    <w:lvl w:ilvl="5" w:tplc="4009001B" w:tentative="1">
+      <w:start w:val="1"/>
+      <w:numFmt w:val="lowerRoman"/>
+      <w:lvlText w:val="%6."/>
+      <w:lvlJc w:val="right"/>
+      <w:pPr>
+        <w:ind w:left="5400" w:hanging="180"/>
+      </w:pPr>
+    </w:lvl>
+    <w:lvl w:ilvl="6" w:tplc="4009000F" w:tentative="1">
+      <w:start w:val="1"/>
+      <w:numFmt w:val="decimal"/>
+      <w:lvlText w:val="%7."/>
+      <w:lvlJc w:val="left"/>
+      <w:pPr>
+        <w:ind w:left="6120" w:hanging="360"/>
+      </w:pPr>
+    </w:lvl>
+    <w:lvl w:ilvl="7" w:tplc="40090019" w:tentative="1">
+      <w:start w:val="1"/>
+      <w:numFmt w:val="lowerLetter"/>
+      <w:lvlText w:val="%8."/>
+      <w:lvlJc w:val="left"/>
+      <w:pPr>
+        <w:ind w:left="6840" w:hanging="360"/>
+      </w:pPr>
+    </w:lvl>
+    <w:lvl w:ilvl="8" w:tplc="4009001B" w:tentative="1">
+      <w:start w:val="1"/>
+      <w:numFmt w:val="lowerRoman"/>
+      <w:lvlText w:val="%9."/>
+      <w:lvlJc w:val="right"/>
+      <w:pPr>
+        <w:ind w:left="7560" w:hanging="180"/>
+      </w:pPr>
+    </w:lvl>
+  </w:abstractNum>
+  <w:abstractNum w:abstractNumId="1" w15:restartNumberingAfterBreak="0">
+    <w:nsid w:val="16DA58A4"/>
+    <w:multiLevelType w:val="hybridMultilevel"/>
+    <w:tmpl w:val="C688E9E4"/>
+    <w:lvl w:ilvl="0" w:tplc="DA8E03EC">
+      <w:start w:val="1"/>
+      <w:numFmt w:val="lowerRoman"/>
+      <w:lvlText w:val="%1)"/>
+      <w:lvlJc w:val="left"/>
+      <w:pPr>
+        <w:ind w:left="2160" w:hanging="720"/>
+      </w:pPr>
+      <w:rPr>
+        <w:rFonts w:hint="default"/>
+      </w:rPr>
+    </w:lvl>
+    <w:lvl w:ilvl="1" w:tplc="40090019" w:tentative="1">
+      <w:start w:val="1"/>
+      <w:numFmt w:val="lowerLetter"/>
+      <w:lvlText w:val="%2."/>
+      <w:lvlJc w:val="left"/>
+      <w:pPr>
+        <w:ind w:left="2520" w:hanging="360"/>
+      </w:pPr>
+    </w:lvl>
+    <w:lvl w:ilvl="2" w:tplc="4009001B" w:tentative="1">
+      <w:start w:val="1"/>
+      <w:numFmt w:val="lowerRoman"/>
+      <w:lvlText w:val="%3."/>
+      <w:lvlJc w:val="right"/>
+      <w:pPr>
+        <w:ind w:left="3240" w:hanging="180"/>
+      </w:pPr>
+    </w:lvl>
+    <w:lvl w:ilvl="3" w:tplc="4009000F" w:tentative="1">
+      <w:start w:val="1"/>
+      <w:numFmt w:val="decimal"/>
+      <w:lvlText w:val="%4."/>
+      <w:lvlJc w:val="left"/>
+      <w:pPr>
+        <w:ind w:left="3960" w:hanging="360"/>
+      </w:pPr>
+    </w:lvl>
+    <w:lvl w:ilvl="4" w:tplc="40090019" w:tentative="1">
+      <w:start w:val="1"/>
+      <w:numFmt w:val="lowerLetter"/>
+      <w:lvlText w:val="%5."/>
+      <w:lvlJc w:val="left"/>
+      <w:pPr>
+        <w:ind w:left="4680" w:hanging="360"/>
+      </w:pPr>
+    </w:lvl>
+    <w:lvl w:ilvl="5" w:tplc="4009001B" w:tentative="1">
+      <w:start w:val="1"/>
+      <w:numFmt w:val="lowerRoman"/>
+      <w:lvlText w:val="%6."/>
+      <w:lvlJc w:val="right"/>
+      <w:pPr>
+        <w:ind w:left="5400" w:hanging="180"/>
+      </w:pPr>
+    </w:lvl>
+    <w:lvl w:ilvl="6" w:tplc="4009000F" w:tentative="1">
+      <w:start w:val="1"/>
+      <w:numFmt w:val="decimal"/>
+      <w:lvlText w:val="%7."/>
+      <w:lvlJc w:val="left"/>
+      <w:pPr>
+        <w:ind w:left="6120" w:hanging="360"/>
+      </w:pPr>
+    </w:lvl>
+    <w:lvl w:ilvl="7" w:tplc="40090019" w:tentative="1">
+      <w:start w:val="1"/>
+      <w:numFmt w:val="lowerLetter"/>
+      <w:lvlText w:val="%8."/>
+      <w:lvlJc w:val="left"/>
+      <w:pPr>
+        <w:ind w:left="6840" w:hanging="360"/>
+      </w:pPr>
+    </w:lvl>
+    <w:lvl w:ilvl="8" w:tplc="4009001B" w:tentative="1">
+      <w:start w:val="1"/>
+      <w:numFmt w:val="lowerRoman"/>
+      <w:lvlText w:val="%9."/>
+      <w:lvlJc w:val="right"/>
+      <w:pPr>
+        <w:ind w:left="7560" w:hanging="180"/>
+      </w:pPr>
+    </w:lvl>
+  </w:abstractNum>
+  <w:abstractNum w:abstractNumId="2" w15:restartNumberingAfterBreak="0">
     <w:nsid w:val="1EDF1931"/>
     <w:multiLevelType w:val="multilevel"/>
     <w:tmpl w:val="0C09001F"/>
@@ -5748,10 +6405,10 @@
       </w:pPr>
     </w:lvl>
   </w:abstractNum>
-  <w:abstractNum w:abstractNumId="1" w15:restartNumberingAfterBreak="0">
+  <w:abstractNum w:abstractNumId="3" w15:restartNumberingAfterBreak="0">
     <w:nsid w:val="200B769E"/>
     <w:multiLevelType w:val="multilevel"/>
-    <w:tmpl w:val="9C5AD232"/>
+    <w:tmpl w:val="C8A639BA"/>
     <w:lvl w:ilvl="0">
       <w:start w:val="1"/>
       <w:numFmt w:val="decimal"/>
@@ -5775,6 +6432,10 @@
         </w:tabs>
         <w:ind w:left="1080" w:hanging="360"/>
       </w:pPr>
+      <w:rPr>
+        <w:b/>
+        <w:bCs/>
+      </w:rPr>
     </w:lvl>
     <w:lvl w:ilvl="2">
       <w:start w:val="1"/>
@@ -5861,7 +6522,7 @@
       </w:pPr>
     </w:lvl>
   </w:abstractNum>
-  <w:abstractNum w:abstractNumId="2" w15:restartNumberingAfterBreak="0">
+  <w:abstractNum w:abstractNumId="4" w15:restartNumberingAfterBreak="0">
     <w:nsid w:val="34A263C8"/>
     <w:multiLevelType w:val="multilevel"/>
     <w:tmpl w:val="5B5A06F2"/>
@@ -6002,10 +6663,10 @@
       </w:rPr>
     </w:lvl>
   </w:abstractNum>
-  <w:abstractNum w:abstractNumId="3" w15:restartNumberingAfterBreak="0">
+  <w:abstractNum w:abstractNumId="5" w15:restartNumberingAfterBreak="0">
     <w:nsid w:val="37B31175"/>
     <w:multiLevelType w:val="multilevel"/>
-    <w:tmpl w:val="C18CAF5A"/>
+    <w:tmpl w:val="3E20D4EE"/>
     <w:lvl w:ilvl="0">
       <w:start w:val="1"/>
       <w:numFmt w:val="decimal"/>
@@ -6017,6 +6678,10 @@
         </w:tabs>
         <w:ind w:left="720" w:hanging="360"/>
       </w:pPr>
+      <w:rPr>
+        <w:b/>
+        <w:bCs/>
+      </w:rPr>
     </w:lvl>
     <w:lvl w:ilvl="1">
       <w:start w:val="1"/>
@@ -6115,7 +6780,7 @@
       </w:pPr>
     </w:lvl>
   </w:abstractNum>
-  <w:abstractNum w:abstractNumId="4" w15:restartNumberingAfterBreak="0">
+  <w:abstractNum w:abstractNumId="6" w15:restartNumberingAfterBreak="0">
     <w:nsid w:val="3E4D4C7C"/>
     <w:multiLevelType w:val="multilevel"/>
     <w:tmpl w:val="C8283578"/>
@@ -6210,16 +6875,222 @@
       </w:pPr>
     </w:lvl>
   </w:abstractNum>
-  <w:abstractNum w:abstractNumId="5" w15:restartNumberingAfterBreak="0">
+  <w:abstractNum w:abstractNumId="7" w15:restartNumberingAfterBreak="0">
+    <w:nsid w:val="47530D66"/>
+    <w:multiLevelType w:val="multilevel"/>
+    <w:tmpl w:val="0BEEF2B6"/>
+    <w:lvl w:ilvl="0">
+      <w:start w:val="3"/>
+      <w:numFmt w:val="decimal"/>
+      <w:lvlText w:val="%1"/>
+      <w:lvlJc w:val="left"/>
+      <w:pPr>
+        <w:ind w:left="360" w:hanging="360"/>
+      </w:pPr>
+      <w:rPr>
+        <w:rFonts w:ascii="Calibri" w:hAnsi="Calibri" w:hint="default"/>
+      </w:rPr>
+    </w:lvl>
+    <w:lvl w:ilvl="1">
+      <w:start w:val="1"/>
+      <w:numFmt w:val="decimal"/>
+      <w:lvlText w:val="%1.%2"/>
+      <w:lvlJc w:val="left"/>
+      <w:pPr>
+        <w:ind w:left="1080" w:hanging="360"/>
+      </w:pPr>
+      <w:rPr>
+        <w:rFonts w:ascii="Calibri" w:hAnsi="Calibri" w:hint="default"/>
+        <w:b/>
+        <w:bCs/>
+      </w:rPr>
+    </w:lvl>
+    <w:lvl w:ilvl="2">
+      <w:start w:val="1"/>
+      <w:numFmt w:val="decimal"/>
+      <w:lvlText w:val="%1.%2.%3"/>
+      <w:lvlJc w:val="left"/>
+      <w:pPr>
+        <w:ind w:left="2160" w:hanging="720"/>
+      </w:pPr>
+      <w:rPr>
+        <w:rFonts w:ascii="Calibri" w:hAnsi="Calibri" w:hint="default"/>
+      </w:rPr>
+    </w:lvl>
+    <w:lvl w:ilvl="3">
+      <w:start w:val="1"/>
+      <w:numFmt w:val="decimal"/>
+      <w:lvlText w:val="%1.%2.%3.%4"/>
+      <w:lvlJc w:val="left"/>
+      <w:pPr>
+        <w:ind w:left="2880" w:hanging="720"/>
+      </w:pPr>
+      <w:rPr>
+        <w:rFonts w:ascii="Calibri" w:hAnsi="Calibri" w:hint="default"/>
+      </w:rPr>
+    </w:lvl>
+    <w:lvl w:ilvl="4">
+      <w:start w:val="1"/>
+      <w:numFmt w:val="decimal"/>
+      <w:lvlText w:val="%1.%2.%3.%4.%5"/>
+      <w:lvlJc w:val="left"/>
+      <w:pPr>
+        <w:ind w:left="3960" w:hanging="1080"/>
+      </w:pPr>
+      <w:rPr>
+        <w:rFonts w:ascii="Calibri" w:hAnsi="Calibri" w:hint="default"/>
+      </w:rPr>
+    </w:lvl>
+    <w:lvl w:ilvl="5">
+      <w:start w:val="1"/>
+      <w:numFmt w:val="decimal"/>
+      <w:lvlText w:val="%1.%2.%3.%4.%5.%6"/>
+      <w:lvlJc w:val="left"/>
+      <w:pPr>
+        <w:ind w:left="4680" w:hanging="1080"/>
+      </w:pPr>
+      <w:rPr>
+        <w:rFonts w:ascii="Calibri" w:hAnsi="Calibri" w:hint="default"/>
+      </w:rPr>
+    </w:lvl>
+    <w:lvl w:ilvl="6">
+      <w:start w:val="1"/>
+      <w:numFmt w:val="decimal"/>
+      <w:lvlText w:val="%1.%2.%3.%4.%5.%6.%7"/>
+      <w:lvlJc w:val="left"/>
+      <w:pPr>
+        <w:ind w:left="5760" w:hanging="1440"/>
+      </w:pPr>
+      <w:rPr>
+        <w:rFonts w:ascii="Calibri" w:hAnsi="Calibri" w:hint="default"/>
+      </w:rPr>
+    </w:lvl>
+    <w:lvl w:ilvl="7">
+      <w:start w:val="1"/>
+      <w:numFmt w:val="decimal"/>
+      <w:lvlText w:val="%1.%2.%3.%4.%5.%6.%7.%8"/>
+      <w:lvlJc w:val="left"/>
+      <w:pPr>
+        <w:ind w:left="6480" w:hanging="1440"/>
+      </w:pPr>
+      <w:rPr>
+        <w:rFonts w:ascii="Calibri" w:hAnsi="Calibri" w:hint="default"/>
+      </w:rPr>
+    </w:lvl>
+    <w:lvl w:ilvl="8">
+      <w:start w:val="1"/>
+      <w:numFmt w:val="decimal"/>
+      <w:lvlText w:val="%1.%2.%3.%4.%5.%6.%7.%8.%9"/>
+      <w:lvlJc w:val="left"/>
+      <w:pPr>
+        <w:ind w:left="7560" w:hanging="1800"/>
+      </w:pPr>
+      <w:rPr>
+        <w:rFonts w:ascii="Calibri" w:hAnsi="Calibri" w:hint="default"/>
+      </w:rPr>
+    </w:lvl>
+  </w:abstractNum>
+  <w:abstractNum w:abstractNumId="8" w15:restartNumberingAfterBreak="0">
+    <w:nsid w:val="5153121E"/>
+    <w:multiLevelType w:val="hybridMultilevel"/>
+    <w:tmpl w:val="A476ABEA"/>
+    <w:lvl w:ilvl="0" w:tplc="DBDE83DA">
+      <w:start w:val="1"/>
+      <w:numFmt w:val="lowerRoman"/>
+      <w:lvlText w:val="%1)"/>
+      <w:lvlJc w:val="left"/>
+      <w:pPr>
+        <w:ind w:left="1440" w:hanging="720"/>
+      </w:pPr>
+      <w:rPr>
+        <w:rFonts w:hint="default"/>
+        <w:i w:val="0"/>
+        <w:color w:val="00000A"/>
+      </w:rPr>
+    </w:lvl>
+    <w:lvl w:ilvl="1" w:tplc="40090019" w:tentative="1">
+      <w:start w:val="1"/>
+      <w:numFmt w:val="lowerLetter"/>
+      <w:lvlText w:val="%2."/>
+      <w:lvlJc w:val="left"/>
+      <w:pPr>
+        <w:ind w:left="1800" w:hanging="360"/>
+      </w:pPr>
+    </w:lvl>
+    <w:lvl w:ilvl="2" w:tplc="4009001B" w:tentative="1">
+      <w:start w:val="1"/>
+      <w:numFmt w:val="lowerRoman"/>
+      <w:lvlText w:val="%3."/>
+      <w:lvlJc w:val="right"/>
+      <w:pPr>
+        <w:ind w:left="2520" w:hanging="180"/>
+      </w:pPr>
+    </w:lvl>
+    <w:lvl w:ilvl="3" w:tplc="4009000F" w:tentative="1">
+      <w:start w:val="1"/>
+      <w:numFmt w:val="decimal"/>
+      <w:lvlText w:val="%4."/>
+      <w:lvlJc w:val="left"/>
+      <w:pPr>
+        <w:ind w:left="3240" w:hanging="360"/>
+      </w:pPr>
+    </w:lvl>
+    <w:lvl w:ilvl="4" w:tplc="40090019" w:tentative="1">
+      <w:start w:val="1"/>
+      <w:numFmt w:val="lowerLetter"/>
+      <w:lvlText w:val="%5."/>
+      <w:lvlJc w:val="left"/>
+      <w:pPr>
+        <w:ind w:left="3960" w:hanging="360"/>
+      </w:pPr>
+    </w:lvl>
+    <w:lvl w:ilvl="5" w:tplc="4009001B" w:tentative="1">
+      <w:start w:val="1"/>
+      <w:numFmt w:val="lowerRoman"/>
+      <w:lvlText w:val="%6."/>
+      <w:lvlJc w:val="right"/>
+      <w:pPr>
+        <w:ind w:left="4680" w:hanging="180"/>
+      </w:pPr>
+    </w:lvl>
+    <w:lvl w:ilvl="6" w:tplc="4009000F" w:tentative="1">
+      <w:start w:val="1"/>
+      <w:numFmt w:val="decimal"/>
+      <w:lvlText w:val="%7."/>
+      <w:lvlJc w:val="left"/>
+      <w:pPr>
+        <w:ind w:left="5400" w:hanging="360"/>
+      </w:pPr>
+    </w:lvl>
+    <w:lvl w:ilvl="7" w:tplc="40090019" w:tentative="1">
+      <w:start w:val="1"/>
+      <w:numFmt w:val="lowerLetter"/>
+      <w:lvlText w:val="%8."/>
+      <w:lvlJc w:val="left"/>
+      <w:pPr>
+        <w:ind w:left="6120" w:hanging="360"/>
+      </w:pPr>
+    </w:lvl>
+    <w:lvl w:ilvl="8" w:tplc="4009001B" w:tentative="1">
+      <w:start w:val="1"/>
+      <w:numFmt w:val="lowerRoman"/>
+      <w:lvlText w:val="%9."/>
+      <w:lvlJc w:val="right"/>
+      <w:pPr>
+        <w:ind w:left="6840" w:hanging="180"/>
+      </w:pPr>
+    </w:lvl>
+  </w:abstractNum>
+  <w:abstractNum w:abstractNumId="9" w15:restartNumberingAfterBreak="0">
     <w:nsid w:val="65F94F7E"/>
     <w:multiLevelType w:val="multilevel"/>
     <w:tmpl w:val="0C09001F"/>
     <w:numStyleLink w:val="111111"/>
   </w:abstractNum>
-  <w:abstractNum w:abstractNumId="6" w15:restartNumberingAfterBreak="0">
+  <w:abstractNum w:abstractNumId="10" w15:restartNumberingAfterBreak="0">
     <w:nsid w:val="69F40DB7"/>
     <w:multiLevelType w:val="multilevel"/>
-    <w:tmpl w:val="AF225A7A"/>
+    <w:tmpl w:val="88ACA1B8"/>
     <w:lvl w:ilvl="0">
       <w:start w:val="2"/>
       <w:numFmt w:val="decimal"/>
@@ -6243,6 +7114,8 @@
       </w:pPr>
       <w:rPr>
         <w:rFonts w:ascii="Calibri" w:hAnsi="Calibri"/>
+        <w:b/>
+        <w:bCs/>
         <w:i w:val="0"/>
         <w:color w:val="00000A"/>
       </w:rPr>
@@ -6340,22 +7213,22 @@
     </w:lvl>
   </w:abstractNum>
   <w:num w:numId="1">
-    <w:abstractNumId w:val="1"/>
+    <w:abstractNumId w:val="3"/>
   </w:num>
   <w:num w:numId="2">
-    <w:abstractNumId w:val="2"/>
+    <w:abstractNumId w:val="4"/>
   </w:num>
   <w:num w:numId="3">
+    <w:abstractNumId w:val="10"/>
+  </w:num>
+  <w:num w:numId="4">
+    <w:abstractNumId w:val="5"/>
+  </w:num>
+  <w:num w:numId="5">
     <w:abstractNumId w:val="6"/>
   </w:num>
-  <w:num w:numId="4">
-    <w:abstractNumId w:val="3"/>
-  </w:num>
-  <w:num w:numId="5">
-    <w:abstractNumId w:val="4"/>
-  </w:num>
   <w:num w:numId="6">
-    <w:abstractNumId w:val="5"/>
+    <w:abstractNumId w:val="9"/>
     <w:lvlOverride w:ilvl="1">
       <w:lvl w:ilvl="1">
         <w:start w:val="1"/>
@@ -6369,7 +7242,8 @@
           <w:ind w:left="792" w:hanging="432"/>
         </w:pPr>
         <w:rPr>
-          <w:b w:val="0"/>
+          <w:b/>
+          <w:bCs w:val="0"/>
           <w:i/>
           <w:color w:val="auto"/>
         </w:rPr>
@@ -6388,13 +7262,26 @@
           <w:ind w:left="1224" w:hanging="504"/>
         </w:pPr>
         <w:rPr>
-          <w:b w:val="0"/>
+          <w:b/>
+          <w:bCs w:val="0"/>
           <w:color w:val="262626" w:themeColor="text1" w:themeTint="D9"/>
         </w:rPr>
       </w:lvl>
     </w:lvlOverride>
   </w:num>
   <w:num w:numId="7">
+    <w:abstractNumId w:val="2"/>
+  </w:num>
+  <w:num w:numId="8">
+    <w:abstractNumId w:val="7"/>
+  </w:num>
+  <w:num w:numId="9">
+    <w:abstractNumId w:val="8"/>
+  </w:num>
+  <w:num w:numId="10">
+    <w:abstractNumId w:val="1"/>
+  </w:num>
+  <w:num w:numId="11">
     <w:abstractNumId w:val="0"/>
   </w:num>
 </w:numbering>

</xml_diff>